<commit_message>
ooxml: Preserve paragraph theme fill attribute
The theme fill attribute and the original fill color are saved to the
paragraph grab bag during the import.

On export, the original fill color and the current one are compared
to know if the user has changed the fill color during the edition. In
that case, the theme fill attribute and the original color are
dropped.

Some methods related to the grab bag management were added to
CellColorHandler for convenience.

Added a unit test for this attribute.

Change-Id: Ic0514ce1d2f290fb0aef5ed86327c1f03f31f20c
</commit_message>
<xml_diff>
--- a/sw/qa/extras/ooxmlexport/data/theme-preservation.docx
+++ b/sw/qa/extras/ooxmlexport/data/theme-preservation.docx
@@ -48,8 +48,6 @@
         </w:rPr>
         <w:t>Default style theme font</w:t>
       </w:r>
-      <w:bookmarkStart w:id="0" w:name="_GoBack"/>
-      <w:bookmarkEnd w:id="0"/>
     </w:p>
     <w:p>
       <w:pPr>
@@ -88,12 +86,13 @@
     </w:p>
     <w:p>
       <w:pPr>
-        <w:rPr>
-          <w:rFonts w:asciiTheme="majorHAnsi" w:hAnsiTheme="majorHAnsi" w:cs="Arial"/>
-          <w:sz w:val="32"/>
-          <w:szCs w:val="32"/>
-        </w:rPr>
+        <w:shd w:val="clear" w:color="auto" w:fill="9D360E" w:themeFill="text2"/>
       </w:pPr>
+      <w:r>
+        <w:t>Paragraph shadow</w:t>
+      </w:r>
+      <w:bookmarkStart w:id="0" w:name="_GoBack"/>
+      <w:bookmarkEnd w:id="0"/>
     </w:p>
     <w:sectPr>
       <w:pgSz w:w="12240" w:h="15840"/>
@@ -733,7 +732,7 @@
   <a:extraClrSchemeLst/>
   <a:extLst>
     <a:ext uri="{05A4C25C-085E-4340-85A3-A5531E510DB2}">
-      <thm15:themeFamily xmlns:thm15="http://schemas.microsoft.com/office/thememl/2012/main" xmlns="" name="Berlin" id="{7B5DBA9E-B069-418E-9360-A61BDD0615A4}" vid="{C0CBE056-4EF4-4D92-969E-947779DA7AAA}"/>
+      <thm15:themeFamily xmlns="" xmlns:thm15="http://schemas.microsoft.com/office/thememl/2012/main" name="Berlin" id="{7B5DBA9E-B069-418E-9360-A61BDD0615A4}" vid="{C0CBE056-4EF4-4D92-969E-947779DA7AAA}"/>
     </a:ext>
   </a:extLst>
 </a:theme>
@@ -744,7 +743,7 @@
 </file>
 
 <file path=customXml/itemProps1.xml><?xml version="1.0" encoding="utf-8"?>
-<ds:datastoreItem xmlns:ds="http://schemas.openxmlformats.org/officeDocument/2006/customXml" ds:itemID="{B9C9C2B3-C86D-47DC-9BDE-5AE7918CE67F}">
+<ds:datastoreItem xmlns:ds="http://schemas.openxmlformats.org/officeDocument/2006/customXml" ds:itemID="{A1618DC6-8FA3-4512-BB7C-7437D0D0C7D9}">
   <ds:schemaRefs>
     <ds:schemaRef ds:uri="http://schemas.openxmlformats.org/officeDocument/2006/bibliography"/>
   </ds:schemaRefs>

</xml_diff>

<commit_message>
ooxml: preserve font theme color tint property
Change-Id: I5cbc8fda63a9fd2999555d5a46ea3a063685ffc7
</commit_message>
<xml_diff>
--- a/sw/qa/extras/ooxmlexport/data/theme-preservation.docx
+++ b/sw/qa/extras/ooxmlexport/data/theme-preservation.docx
@@ -91,7 +91,21 @@
       <w:r>
         <w:t>Paragraph shadow</w:t>
       </w:r>
+    </w:p>
+    <w:p>
+      <w:pPr>
+        <w:pStyle w:val="Custom1"/>
+        <w:rPr>
+          <w:color w:val="F6BE72" w:themeColor="accent1" w:themeTint="99"/>
+        </w:rPr>
+      </w:pPr>
       <w:bookmarkStart w:id="0" w:name="_GoBack"/>
+      <w:r>
+        <w:rPr>
+          <w:color w:val="F6BE72" w:themeColor="accent1" w:themeTint="99"/>
+        </w:rPr>
+        <w:t>Custom style</w:t>
+      </w:r>
       <w:bookmarkEnd w:id="0"/>
     </w:p>
     <w:sectPr>
@@ -291,6 +305,25 @@
     <w:semiHidden/>
     <w:unhideWhenUsed/>
   </w:style>
+  <w:style w:type="paragraph" w:customStyle="1" w:styleId="Custom1">
+    <w:name w:val="Custom1"/>
+    <w:basedOn w:val="Normal"/>
+    <w:link w:val="Custom1Car"/>
+    <w:qFormat/>
+    <w:rsid w:val="00D97727"/>
+    <w:rPr>
+      <w:color w:val="F6BE72" w:themeColor="accent1" w:themeTint="99"/>
+    </w:rPr>
+  </w:style>
+  <w:style w:type="character" w:customStyle="1" w:styleId="Custom1Car">
+    <w:name w:val="Custom1 Car"/>
+    <w:basedOn w:val="Fuentedeprrafopredeter"/>
+    <w:link w:val="Custom1"/>
+    <w:rsid w:val="00D97727"/>
+    <w:rPr>
+      <w:color w:val="F6BE72" w:themeColor="accent1" w:themeTint="99"/>
+    </w:rPr>
+  </w:style>
 </w:styles>
 </file>
 
@@ -480,6 +513,25 @@
     <w:uiPriority w:val="99"/>
     <w:semiHidden/>
     <w:unhideWhenUsed/>
+  </w:style>
+  <w:style w:type="paragraph" w:customStyle="1" w:styleId="Custom1">
+    <w:name w:val="Custom1"/>
+    <w:basedOn w:val="Normal"/>
+    <w:link w:val="Custom1Car"/>
+    <w:qFormat/>
+    <w:rsid w:val="00D97727"/>
+    <w:rPr>
+      <w:color w:val="F6BE72" w:themeColor="accent1" w:themeTint="99"/>
+    </w:rPr>
+  </w:style>
+  <w:style w:type="character" w:customStyle="1" w:styleId="Custom1Car">
+    <w:name w:val="Custom1 Car"/>
+    <w:basedOn w:val="Fuentedeprrafopredeter"/>
+    <w:link w:val="Custom1"/>
+    <w:rsid w:val="00D97727"/>
+    <w:rPr>
+      <w:color w:val="F6BE72" w:themeColor="accent1" w:themeTint="99"/>
+    </w:rPr>
   </w:style>
 </w:styles>
 </file>
@@ -732,7 +784,7 @@
   <a:extraClrSchemeLst/>
   <a:extLst>
     <a:ext uri="{05A4C25C-085E-4340-85A3-A5531E510DB2}">
-      <thm15:themeFamily xmlns="" xmlns:thm15="http://schemas.microsoft.com/office/thememl/2012/main" name="Berlin" id="{7B5DBA9E-B069-418E-9360-A61BDD0615A4}" vid="{C0CBE056-4EF4-4D92-969E-947779DA7AAA}"/>
+      <thm15:themeFamily xmlns:thm15="http://schemas.microsoft.com/office/thememl/2012/main" xmlns="" name="Berlin" id="{7B5DBA9E-B069-418E-9360-A61BDD0615A4}" vid="{C0CBE056-4EF4-4D92-969E-947779DA7AAA}"/>
     </a:ext>
   </a:extLst>
 </a:theme>
@@ -743,7 +795,7 @@
 </file>
 
 <file path=customXml/itemProps1.xml><?xml version="1.0" encoding="utf-8"?>
-<ds:datastoreItem xmlns:ds="http://schemas.openxmlformats.org/officeDocument/2006/customXml" ds:itemID="{A1618DC6-8FA3-4512-BB7C-7437D0D0C7D9}">
+<ds:datastoreItem xmlns:ds="http://schemas.openxmlformats.org/officeDocument/2006/customXml" ds:itemID="{746CAC90-6672-4124-900A-237D700E1CA0}">
   <ds:schemaRefs>
     <ds:schemaRef ds:uri="http://schemas.openxmlformats.org/officeDocument/2006/bibliography"/>
   </ds:schemaRefs>

</xml_diff>

<commit_message>
fdo#79558: Do not overwrite w:shd value
When a w:shd has some pattern with two colors, LO blends both to
render the paragraph background. We must compare that blended color
with the paragraph color on export to know if the user has edited it
or not. We were using the w:fill attribute to compare, but that was
incorrect.

Modified an existing unit test to check this behaviour. The unit test
had to be retouched because Word remove some redundant information
from the original .docx file when I saved it again with some
background changes.

Change-Id: Ia2f1ddc4afd2637e1d87b6eccd441c26853045c4
</commit_message>
<xml_diff>
--- a/sw/qa/extras/ooxmlexport/data/theme-preservation.docx
+++ b/sw/qa/extras/ooxmlexport/data/theme-preservation.docx
@@ -86,27 +86,21 @@
     </w:p>
     <w:p>
       <w:pPr>
-        <w:shd w:val="clear" w:color="auto" w:fill="9D360E" w:themeFill="text2"/>
+        <w:shd w:val="thinHorzStripe" w:color="7B4A08" w:themeColor="accent1" w:themeShade="80" w:fill="F9D0C0" w:themeFill="text2" w:themeFillTint="33"/>
       </w:pPr>
       <w:r>
         <w:t>Paragraph shadow</w:t>
       </w:r>
+      <w:bookmarkStart w:id="0" w:name="_GoBack"/>
+      <w:bookmarkEnd w:id="0"/>
     </w:p>
     <w:p>
       <w:pPr>
         <w:pStyle w:val="Custom1"/>
-        <w:rPr>
-          <w:color w:val="F6BE72" w:themeColor="accent1" w:themeTint="99"/>
-        </w:rPr>
       </w:pPr>
-      <w:bookmarkStart w:id="0" w:name="_GoBack"/>
       <w:r>
-        <w:rPr>
-          <w:color w:val="F6BE72" w:themeColor="accent1" w:themeTint="99"/>
-        </w:rPr>
         <w:t>Custom style</w:t>
       </w:r>
-      <w:bookmarkEnd w:id="0"/>
     </w:p>
     <w:sectPr>
       <w:pgSz w:w="12240" w:h="15840"/>
@@ -784,7 +778,7 @@
   <a:extraClrSchemeLst/>
   <a:extLst>
     <a:ext uri="{05A4C25C-085E-4340-85A3-A5531E510DB2}">
-      <thm15:themeFamily xmlns:thm15="http://schemas.microsoft.com/office/thememl/2012/main" xmlns="" name="Berlin" id="{7B5DBA9E-B069-418E-9360-A61BDD0615A4}" vid="{C0CBE056-4EF4-4D92-969E-947779DA7AAA}"/>
+      <thm15:themeFamily xmlns="" xmlns:thm15="http://schemas.microsoft.com/office/thememl/2012/main" name="Berlin" id="{7B5DBA9E-B069-418E-9360-A61BDD0615A4}" vid="{C0CBE056-4EF4-4D92-969E-947779DA7AAA}"/>
     </a:ext>
   </a:extLst>
 </a:theme>
@@ -795,7 +789,7 @@
 </file>
 
 <file path=customXml/itemProps1.xml><?xml version="1.0" encoding="utf-8"?>
-<ds:datastoreItem xmlns:ds="http://schemas.openxmlformats.org/officeDocument/2006/customXml" ds:itemID="{746CAC90-6672-4124-900A-237D700E1CA0}">
+<ds:datastoreItem xmlns:ds="http://schemas.openxmlformats.org/officeDocument/2006/customXml" ds:itemID="{3AC9F6E0-A5EB-458C-8984-8152E86AA38E}">
   <ds:schemaRefs>
     <ds:schemaRef ds:uri="http://schemas.openxmlformats.org/officeDocument/2006/bibliography"/>
   </ds:schemaRefs>

</xml_diff>